<commit_message>
Anpassungen an der Dokumentation
</commit_message>
<xml_diff>
--- a/M226_Dokumentation.docx
+++ b/M226_Dokumentation.docx
@@ -4145,8 +4145,6 @@
             </w:rPr>
             <w:t>Inhalt</w:t>
           </w:r>
-          <w:bookmarkStart w:id="0" w:name="_GoBack"/>
-          <w:bookmarkEnd w:id="0"/>
         </w:p>
         <w:p>
           <w:pPr>
@@ -5705,7 +5703,7 @@
       <w:pPr>
         <w:pStyle w:val="berschrift1"/>
       </w:pPr>
-      <w:bookmarkStart w:id="1" w:name="_Toc531939594"/>
+      <w:bookmarkStart w:id="0" w:name="_Toc531939594"/>
       <w:r>
         <w:lastRenderedPageBreak/>
         <w:t>Beschreibung</w:t>
@@ -5713,17 +5711,17 @@
       <w:r>
         <w:t xml:space="preserve"> der Anwendung (Aufgabe 1)</w:t>
       </w:r>
-      <w:bookmarkEnd w:id="1"/>
+      <w:bookmarkEnd w:id="0"/>
     </w:p>
     <w:p>
       <w:pPr>
         <w:pStyle w:val="berschrift2"/>
       </w:pPr>
-      <w:bookmarkStart w:id="2" w:name="_Toc531939595"/>
+      <w:bookmarkStart w:id="1" w:name="_Toc531939595"/>
       <w:r>
         <w:t>Welchen Zweck erfüllt die Software</w:t>
       </w:r>
-      <w:bookmarkEnd w:id="2"/>
+      <w:bookmarkEnd w:id="1"/>
     </w:p>
     <w:p>
       <w:r>
@@ -5748,11 +5746,11 @@
       <w:pPr>
         <w:pStyle w:val="berschrift2"/>
       </w:pPr>
-      <w:bookmarkStart w:id="3" w:name="_Toc531939596"/>
+      <w:bookmarkStart w:id="2" w:name="_Toc531939596"/>
       <w:r>
         <w:t>Grober Funktionsumfang</w:t>
       </w:r>
-      <w:bookmarkEnd w:id="3"/>
+      <w:bookmarkEnd w:id="2"/>
     </w:p>
     <w:p>
       <w:pPr>
@@ -5763,7 +5761,7 @@
         </w:numPr>
       </w:pPr>
       <w:r>
-        <w:t>Filterfunktion nach mehreren Attributen</w:t>
+        <w:t xml:space="preserve">Filterfunktion </w:t>
       </w:r>
     </w:p>
     <w:p>
@@ -5799,11 +5797,11 @@
       <w:pPr>
         <w:pStyle w:val="berschrift2"/>
       </w:pPr>
-      <w:bookmarkStart w:id="4" w:name="_Toc531939597"/>
+      <w:bookmarkStart w:id="3" w:name="_Toc531939597"/>
       <w:r>
         <w:t>Von welchen Benutzern wird die App verwendet und muss man sich registrieren?</w:t>
       </w:r>
-      <w:bookmarkEnd w:id="4"/>
+      <w:bookmarkEnd w:id="3"/>
     </w:p>
     <w:p>
       <w:r>
@@ -5820,11 +5818,11 @@
       <w:pPr>
         <w:pStyle w:val="berschrift2"/>
       </w:pPr>
-      <w:bookmarkStart w:id="5" w:name="_Toc531939598"/>
+      <w:bookmarkStart w:id="4" w:name="_Toc531939598"/>
       <w:r>
         <w:t>Berechtigungskonzept ja/nein?</w:t>
       </w:r>
-      <w:bookmarkEnd w:id="5"/>
+      <w:bookmarkEnd w:id="4"/>
     </w:p>
     <w:p>
       <w:r>
@@ -6035,7 +6033,7 @@
       <w:pPr>
         <w:pStyle w:val="berschrift1"/>
       </w:pPr>
-      <w:bookmarkStart w:id="6" w:name="_Toc531939599"/>
+      <w:bookmarkStart w:id="5" w:name="_Toc531939599"/>
       <w:proofErr w:type="spellStart"/>
       <w:r>
         <w:lastRenderedPageBreak/>
@@ -6048,7 +6046,7 @@
       <w:r>
         <w:t xml:space="preserve"> (Aufgabe 2)</w:t>
       </w:r>
-      <w:bookmarkEnd w:id="6"/>
+      <w:bookmarkEnd w:id="5"/>
     </w:p>
     <w:p>
       <w:pPr>
@@ -6116,7 +6114,7 @@
       <w:pPr>
         <w:pStyle w:val="berschrift1"/>
       </w:pPr>
-      <w:bookmarkStart w:id="7" w:name="_Toc531939600"/>
+      <w:bookmarkStart w:id="6" w:name="_Toc531939600"/>
       <w:r>
         <w:lastRenderedPageBreak/>
         <w:t>Datenbankdesign</w:t>
@@ -6124,20 +6122,20 @@
       <w:r>
         <w:t xml:space="preserve"> (Aufgabe 3)</w:t>
       </w:r>
-      <w:bookmarkEnd w:id="7"/>
+      <w:bookmarkEnd w:id="6"/>
     </w:p>
     <w:p>
       <w:pPr>
         <w:pStyle w:val="berschrift2"/>
       </w:pPr>
-      <w:bookmarkStart w:id="8" w:name="_Toc531939601"/>
+      <w:bookmarkStart w:id="7" w:name="_Toc531939601"/>
       <w:r>
         <w:t>ERM</w:t>
       </w:r>
       <w:r>
         <w:t xml:space="preserve"> Diagramm</w:t>
       </w:r>
-      <w:bookmarkEnd w:id="8"/>
+      <w:bookmarkEnd w:id="7"/>
     </w:p>
     <w:p>
       <w:r>
@@ -6161,7 +6159,7 @@
             <v:path o:extrusionok="f" gradientshapeok="t" o:connecttype="rect"/>
             <o:lock v:ext="edit" aspectratio="t"/>
           </v:shapetype>
-          <v:shape id="_x0000_i1215" type="#_x0000_t75" style="width:453.35pt;height:293.55pt">
+          <v:shape id="_x0000_i1025" type="#_x0000_t75" style="width:453.6pt;height:293.55pt">
             <v:imagedata r:id="rId9" o:title="2018-12-07_09h35_25"/>
           </v:shape>
         </w:pict>
@@ -6184,22 +6182,22 @@
       <w:pPr>
         <w:pStyle w:val="berschrift2"/>
       </w:pPr>
-      <w:bookmarkStart w:id="9" w:name="_Toc531939602"/>
+      <w:bookmarkStart w:id="8" w:name="_Toc531939602"/>
       <w:r>
         <w:lastRenderedPageBreak/>
         <w:t>Definition der Datentypen</w:t>
       </w:r>
-      <w:bookmarkEnd w:id="9"/>
+      <w:bookmarkEnd w:id="8"/>
     </w:p>
     <w:p>
       <w:pPr>
         <w:pStyle w:val="berschrift3"/>
       </w:pPr>
-      <w:bookmarkStart w:id="10" w:name="_Toc531939603"/>
+      <w:bookmarkStart w:id="9" w:name="_Toc531939603"/>
       <w:r>
         <w:t>Tabelle User</w:t>
       </w:r>
-      <w:bookmarkEnd w:id="10"/>
+      <w:bookmarkEnd w:id="9"/>
     </w:p>
     <w:tbl>
       <w:tblPr>
@@ -6579,14 +6577,14 @@
       <w:pPr>
         <w:pStyle w:val="berschrift3"/>
       </w:pPr>
-      <w:bookmarkStart w:id="11" w:name="_Toc531939604"/>
+      <w:bookmarkStart w:id="10" w:name="_Toc531939604"/>
       <w:r>
         <w:t xml:space="preserve">Tabelle </w:t>
       </w:r>
       <w:r>
         <w:t>Type</w:t>
       </w:r>
-      <w:bookmarkEnd w:id="11"/>
+      <w:bookmarkEnd w:id="10"/>
     </w:p>
     <w:tbl>
       <w:tblPr>
@@ -6819,11 +6817,11 @@
       <w:pPr>
         <w:pStyle w:val="berschrift3"/>
       </w:pPr>
-      <w:bookmarkStart w:id="12" w:name="_Toc531939605"/>
+      <w:bookmarkStart w:id="11" w:name="_Toc531939605"/>
       <w:r>
         <w:t>Tabelle Trick</w:t>
       </w:r>
-      <w:bookmarkEnd w:id="12"/>
+      <w:bookmarkEnd w:id="11"/>
     </w:p>
     <w:tbl>
       <w:tblPr>
@@ -7204,13 +7202,331 @@
       <w:pPr>
         <w:pStyle w:val="berschrift3"/>
       </w:pPr>
-      <w:bookmarkStart w:id="13" w:name="_Toc531939606"/>
+      <w:bookmarkStart w:id="12" w:name="_Toc531939606"/>
       <w:r>
         <w:t xml:space="preserve">Tabelle </w:t>
       </w:r>
       <w:proofErr w:type="spellStart"/>
       <w:r>
         <w:t>slope_trick</w:t>
+      </w:r>
+      <w:bookmarkEnd w:id="12"/>
+      <w:proofErr w:type="spellEnd"/>
+    </w:p>
+    <w:tbl>
+      <w:tblPr>
+        <w:tblStyle w:val="Gitternetztabelle1hellAkzent1"/>
+        <w:tblW w:w="0" w:type="auto"/>
+        <w:tblLook w:val="04A0" w:firstRow="1" w:lastRow="0" w:firstColumn="1" w:lastColumn="0" w:noHBand="0" w:noVBand="1"/>
+      </w:tblPr>
+      <w:tblGrid>
+        <w:gridCol w:w="1908"/>
+        <w:gridCol w:w="1970"/>
+        <w:gridCol w:w="3630"/>
+        <w:gridCol w:w="851"/>
+        <w:gridCol w:w="703"/>
+      </w:tblGrid>
+      <w:tr>
+        <w:trPr>
+          <w:cnfStyle w:val="100000000000" w:firstRow="1" w:lastRow="0" w:firstColumn="0" w:lastColumn="0" w:oddVBand="0" w:evenVBand="0" w:oddHBand="0" w:evenHBand="0" w:firstRowFirstColumn="0" w:firstRowLastColumn="0" w:lastRowFirstColumn="0" w:lastRowLastColumn="0"/>
+        </w:trPr>
+        <w:tc>
+          <w:tcPr>
+            <w:cnfStyle w:val="001000000000" w:firstRow="0" w:lastRow="0" w:firstColumn="1" w:lastColumn="0" w:oddVBand="0" w:evenVBand="0" w:oddHBand="0" w:evenHBand="0" w:firstRowFirstColumn="0" w:firstRowLastColumn="0" w:lastRowFirstColumn="0" w:lastRowLastColumn="0"/>
+            <w:tcW w:w="1908" w:type="dxa"/>
+          </w:tcPr>
+          <w:p>
+            <w:r>
+              <w:t>Name</w:t>
+            </w:r>
+          </w:p>
+        </w:tc>
+        <w:tc>
+          <w:tcPr>
+            <w:tcW w:w="1970" w:type="dxa"/>
+          </w:tcPr>
+          <w:p>
+            <w:pPr>
+              <w:cnfStyle w:val="100000000000" w:firstRow="1" w:lastRow="0" w:firstColumn="0" w:lastColumn="0" w:oddVBand="0" w:evenVBand="0" w:oddHBand="0" w:evenHBand="0" w:firstRowFirstColumn="0" w:firstRowLastColumn="0" w:lastRowFirstColumn="0" w:lastRowLastColumn="0"/>
+            </w:pPr>
+            <w:r>
+              <w:t>Typ</w:t>
+            </w:r>
+          </w:p>
+        </w:tc>
+        <w:tc>
+          <w:tcPr>
+            <w:tcW w:w="3630" w:type="dxa"/>
+          </w:tcPr>
+          <w:p>
+            <w:pPr>
+              <w:cnfStyle w:val="100000000000" w:firstRow="1" w:lastRow="0" w:firstColumn="0" w:lastColumn="0" w:oddVBand="0" w:evenVBand="0" w:oddHBand="0" w:evenHBand="0" w:firstRowFirstColumn="0" w:firstRowLastColumn="0" w:lastRowFirstColumn="0" w:lastRowLastColumn="0"/>
+            </w:pPr>
+            <w:r>
+              <w:t>Länge</w:t>
+            </w:r>
+          </w:p>
+        </w:tc>
+        <w:tc>
+          <w:tcPr>
+            <w:tcW w:w="851" w:type="dxa"/>
+            <w:vAlign w:val="center"/>
+          </w:tcPr>
+          <w:p>
+            <w:pPr>
+              <w:jc w:val="center"/>
+              <w:cnfStyle w:val="100000000000" w:firstRow="1" w:lastRow="0" w:firstColumn="0" w:lastColumn="0" w:oddVBand="0" w:evenVBand="0" w:oddHBand="0" w:evenHBand="0" w:firstRowFirstColumn="0" w:firstRowLastColumn="0" w:lastRowFirstColumn="0" w:lastRowLastColumn="0"/>
+            </w:pPr>
+            <w:r>
+              <w:t>PK</w:t>
+            </w:r>
+          </w:p>
+        </w:tc>
+        <w:tc>
+          <w:tcPr>
+            <w:tcW w:w="703" w:type="dxa"/>
+            <w:vAlign w:val="center"/>
+          </w:tcPr>
+          <w:p>
+            <w:pPr>
+              <w:jc w:val="center"/>
+              <w:cnfStyle w:val="100000000000" w:firstRow="1" w:lastRow="0" w:firstColumn="0" w:lastColumn="0" w:oddVBand="0" w:evenVBand="0" w:oddHBand="0" w:evenHBand="0" w:firstRowFirstColumn="0" w:firstRowLastColumn="0" w:lastRowFirstColumn="0" w:lastRowLastColumn="0"/>
+            </w:pPr>
+            <w:r>
+              <w:t>FK</w:t>
+            </w:r>
+          </w:p>
+        </w:tc>
+      </w:tr>
+      <w:tr>
+        <w:tc>
+          <w:tcPr>
+            <w:cnfStyle w:val="001000000000" w:firstRow="0" w:lastRow="0" w:firstColumn="1" w:lastColumn="0" w:oddVBand="0" w:evenVBand="0" w:oddHBand="0" w:evenHBand="0" w:firstRowFirstColumn="0" w:firstRowLastColumn="0" w:lastRowFirstColumn="0" w:lastRowLastColumn="0"/>
+            <w:tcW w:w="1908" w:type="dxa"/>
+          </w:tcPr>
+          <w:p>
+            <w:pPr>
+              <w:jc w:val="center"/>
+            </w:pPr>
+            <w:r>
+              <w:t>ID</w:t>
+            </w:r>
+          </w:p>
+        </w:tc>
+        <w:tc>
+          <w:tcPr>
+            <w:tcW w:w="1970" w:type="dxa"/>
+          </w:tcPr>
+          <w:p>
+            <w:pPr>
+              <w:jc w:val="center"/>
+              <w:cnfStyle w:val="000000000000" w:firstRow="0" w:lastRow="0" w:firstColumn="0" w:lastColumn="0" w:oddVBand="0" w:evenVBand="0" w:oddHBand="0" w:evenHBand="0" w:firstRowFirstColumn="0" w:firstRowLastColumn="0" w:lastRowFirstColumn="0" w:lastRowLastColumn="0"/>
+            </w:pPr>
+            <w:r>
+              <w:t>integer</w:t>
+            </w:r>
+          </w:p>
+        </w:tc>
+        <w:tc>
+          <w:tcPr>
+            <w:tcW w:w="3630" w:type="dxa"/>
+          </w:tcPr>
+          <w:p>
+            <w:pPr>
+              <w:jc w:val="center"/>
+              <w:cnfStyle w:val="000000000000" w:firstRow="0" w:lastRow="0" w:firstColumn="0" w:lastColumn="0" w:oddVBand="0" w:evenVBand="0" w:oddHBand="0" w:evenHBand="0" w:firstRowFirstColumn="0" w:firstRowLastColumn="0" w:lastRowFirstColumn="0" w:lastRowLastColumn="0"/>
+            </w:pPr>
+            <w:r>
+              <w:t>11</w:t>
+            </w:r>
+          </w:p>
+        </w:tc>
+        <w:tc>
+          <w:tcPr>
+            <w:tcW w:w="851" w:type="dxa"/>
+            <w:vAlign w:val="center"/>
+          </w:tcPr>
+          <w:p>
+            <w:pPr>
+              <w:jc w:val="center"/>
+              <w:cnfStyle w:val="000000000000" w:firstRow="0" w:lastRow="0" w:firstColumn="0" w:lastColumn="0" w:oddVBand="0" w:evenVBand="0" w:oddHBand="0" w:evenHBand="0" w:firstRowFirstColumn="0" w:firstRowLastColumn="0" w:lastRowFirstColumn="0" w:lastRowLastColumn="0"/>
+            </w:pPr>
+            <w:r>
+              <w:t>x</w:t>
+            </w:r>
+          </w:p>
+        </w:tc>
+        <w:tc>
+          <w:tcPr>
+            <w:tcW w:w="703" w:type="dxa"/>
+            <w:vAlign w:val="center"/>
+          </w:tcPr>
+          <w:p>
+            <w:pPr>
+              <w:jc w:val="center"/>
+              <w:cnfStyle w:val="000000000000" w:firstRow="0" w:lastRow="0" w:firstColumn="0" w:lastColumn="0" w:oddVBand="0" w:evenVBand="0" w:oddHBand="0" w:evenHBand="0" w:firstRowFirstColumn="0" w:firstRowLastColumn="0" w:lastRowFirstColumn="0" w:lastRowLastColumn="0"/>
+            </w:pPr>
+          </w:p>
+        </w:tc>
+      </w:tr>
+      <w:tr>
+        <w:tc>
+          <w:tcPr>
+            <w:cnfStyle w:val="001000000000" w:firstRow="0" w:lastRow="0" w:firstColumn="1" w:lastColumn="0" w:oddVBand="0" w:evenVBand="0" w:oddHBand="0" w:evenHBand="0" w:firstRowFirstColumn="0" w:firstRowLastColumn="0" w:lastRowFirstColumn="0" w:lastRowLastColumn="0"/>
+            <w:tcW w:w="1908" w:type="dxa"/>
+          </w:tcPr>
+          <w:p>
+            <w:pPr>
+              <w:jc w:val="center"/>
+            </w:pPr>
+            <w:proofErr w:type="spellStart"/>
+            <w:r>
+              <w:t>slope_ID</w:t>
+            </w:r>
+            <w:proofErr w:type="spellEnd"/>
+          </w:p>
+        </w:tc>
+        <w:tc>
+          <w:tcPr>
+            <w:tcW w:w="1970" w:type="dxa"/>
+          </w:tcPr>
+          <w:p>
+            <w:pPr>
+              <w:jc w:val="center"/>
+              <w:cnfStyle w:val="000000000000" w:firstRow="0" w:lastRow="0" w:firstColumn="0" w:lastColumn="0" w:oddVBand="0" w:evenVBand="0" w:oddHBand="0" w:evenHBand="0" w:firstRowFirstColumn="0" w:firstRowLastColumn="0" w:lastRowFirstColumn="0" w:lastRowLastColumn="0"/>
+            </w:pPr>
+            <w:r>
+              <w:t>integer</w:t>
+            </w:r>
+          </w:p>
+        </w:tc>
+        <w:tc>
+          <w:tcPr>
+            <w:tcW w:w="3630" w:type="dxa"/>
+          </w:tcPr>
+          <w:p>
+            <w:pPr>
+              <w:jc w:val="center"/>
+              <w:cnfStyle w:val="000000000000" w:firstRow="0" w:lastRow="0" w:firstColumn="0" w:lastColumn="0" w:oddVBand="0" w:evenVBand="0" w:oddHBand="0" w:evenHBand="0" w:firstRowFirstColumn="0" w:firstRowLastColumn="0" w:lastRowFirstColumn="0" w:lastRowLastColumn="0"/>
+            </w:pPr>
+            <w:r>
+              <w:t>11</w:t>
+            </w:r>
+          </w:p>
+        </w:tc>
+        <w:tc>
+          <w:tcPr>
+            <w:tcW w:w="851" w:type="dxa"/>
+            <w:vAlign w:val="center"/>
+          </w:tcPr>
+          <w:p>
+            <w:pPr>
+              <w:jc w:val="center"/>
+              <w:cnfStyle w:val="000000000000" w:firstRow="0" w:lastRow="0" w:firstColumn="0" w:lastColumn="0" w:oddVBand="0" w:evenVBand="0" w:oddHBand="0" w:evenHBand="0" w:firstRowFirstColumn="0" w:firstRowLastColumn="0" w:lastRowFirstColumn="0" w:lastRowLastColumn="0"/>
+            </w:pPr>
+          </w:p>
+        </w:tc>
+        <w:tc>
+          <w:tcPr>
+            <w:tcW w:w="703" w:type="dxa"/>
+            <w:vAlign w:val="center"/>
+          </w:tcPr>
+          <w:p>
+            <w:pPr>
+              <w:jc w:val="center"/>
+              <w:cnfStyle w:val="000000000000" w:firstRow="0" w:lastRow="0" w:firstColumn="0" w:lastColumn="0" w:oddVBand="0" w:evenVBand="0" w:oddHBand="0" w:evenHBand="0" w:firstRowFirstColumn="0" w:firstRowLastColumn="0" w:lastRowFirstColumn="0" w:lastRowLastColumn="0"/>
+            </w:pPr>
+            <w:r>
+              <w:t>x</w:t>
+            </w:r>
+          </w:p>
+        </w:tc>
+      </w:tr>
+      <w:tr>
+        <w:tc>
+          <w:tcPr>
+            <w:cnfStyle w:val="001000000000" w:firstRow="0" w:lastRow="0" w:firstColumn="1" w:lastColumn="0" w:oddVBand="0" w:evenVBand="0" w:oddHBand="0" w:evenHBand="0" w:firstRowFirstColumn="0" w:firstRowLastColumn="0" w:lastRowFirstColumn="0" w:lastRowLastColumn="0"/>
+            <w:tcW w:w="1908" w:type="dxa"/>
+          </w:tcPr>
+          <w:p>
+            <w:pPr>
+              <w:jc w:val="center"/>
+            </w:pPr>
+            <w:proofErr w:type="spellStart"/>
+            <w:r>
+              <w:t>trick_ID</w:t>
+            </w:r>
+            <w:proofErr w:type="spellEnd"/>
+          </w:p>
+        </w:tc>
+        <w:tc>
+          <w:tcPr>
+            <w:tcW w:w="1970" w:type="dxa"/>
+          </w:tcPr>
+          <w:p>
+            <w:pPr>
+              <w:jc w:val="center"/>
+              <w:cnfStyle w:val="000000000000" w:firstRow="0" w:lastRow="0" w:firstColumn="0" w:lastColumn="0" w:oddVBand="0" w:evenVBand="0" w:oddHBand="0" w:evenHBand="0" w:firstRowFirstColumn="0" w:firstRowLastColumn="0" w:lastRowFirstColumn="0" w:lastRowLastColumn="0"/>
+            </w:pPr>
+            <w:r>
+              <w:t>integer</w:t>
+            </w:r>
+          </w:p>
+        </w:tc>
+        <w:tc>
+          <w:tcPr>
+            <w:tcW w:w="3630" w:type="dxa"/>
+          </w:tcPr>
+          <w:p>
+            <w:pPr>
+              <w:jc w:val="center"/>
+              <w:cnfStyle w:val="000000000000" w:firstRow="0" w:lastRow="0" w:firstColumn="0" w:lastColumn="0" w:oddVBand="0" w:evenVBand="0" w:oddHBand="0" w:evenHBand="0" w:firstRowFirstColumn="0" w:firstRowLastColumn="0" w:lastRowFirstColumn="0" w:lastRowLastColumn="0"/>
+            </w:pPr>
+            <w:r>
+              <w:t>11</w:t>
+            </w:r>
+          </w:p>
+        </w:tc>
+        <w:tc>
+          <w:tcPr>
+            <w:tcW w:w="851" w:type="dxa"/>
+            <w:vAlign w:val="center"/>
+          </w:tcPr>
+          <w:p>
+            <w:pPr>
+              <w:jc w:val="center"/>
+              <w:cnfStyle w:val="000000000000" w:firstRow="0" w:lastRow="0" w:firstColumn="0" w:lastColumn="0" w:oddVBand="0" w:evenVBand="0" w:oddHBand="0" w:evenHBand="0" w:firstRowFirstColumn="0" w:firstRowLastColumn="0" w:lastRowFirstColumn="0" w:lastRowLastColumn="0"/>
+            </w:pPr>
+          </w:p>
+        </w:tc>
+        <w:tc>
+          <w:tcPr>
+            <w:tcW w:w="703" w:type="dxa"/>
+            <w:vAlign w:val="center"/>
+          </w:tcPr>
+          <w:p>
+            <w:pPr>
+              <w:jc w:val="center"/>
+              <w:cnfStyle w:val="000000000000" w:firstRow="0" w:lastRow="0" w:firstColumn="0" w:lastColumn="0" w:oddVBand="0" w:evenVBand="0" w:oddHBand="0" w:evenHBand="0" w:firstRowFirstColumn="0" w:firstRowLastColumn="0" w:lastRowFirstColumn="0" w:lastRowLastColumn="0"/>
+            </w:pPr>
+            <w:r>
+              <w:t>x</w:t>
+            </w:r>
+          </w:p>
+        </w:tc>
+      </w:tr>
+    </w:tbl>
+    <w:p>
+      <w:pPr>
+        <w:pStyle w:val="berschrift3"/>
+      </w:pPr>
+      <w:bookmarkStart w:id="13" w:name="_Toc531939607"/>
+      <w:r>
+        <w:t xml:space="preserve">Tabelle </w:t>
+      </w:r>
+      <w:proofErr w:type="spellStart"/>
+      <w:r>
+        <w:t>slope</w:t>
       </w:r>
       <w:bookmarkEnd w:id="13"/>
       <w:proofErr w:type="spellEnd"/>
@@ -7383,7 +7699,7 @@
             </w:pPr>
             <w:proofErr w:type="spellStart"/>
             <w:r>
-              <w:t>slope_ID</w:t>
+              <w:t>slope_name</w:t>
             </w:r>
             <w:proofErr w:type="spellEnd"/>
           </w:p>
@@ -7438,9 +7754,6 @@
               <w:jc w:val="center"/>
               <w:cnfStyle w:val="000000000000" w:firstRow="0" w:lastRow="0" w:firstColumn="0" w:lastColumn="0" w:oddVBand="0" w:evenVBand="0" w:oddHBand="0" w:evenHBand="0" w:firstRowFirstColumn="0" w:firstRowLastColumn="0" w:lastRowFirstColumn="0" w:lastRowLastColumn="0"/>
             </w:pPr>
-            <w:r>
-              <w:t>x</w:t>
-            </w:r>
           </w:p>
         </w:tc>
       </w:tr>
@@ -7456,7 +7769,7 @@
             </w:pPr>
             <w:proofErr w:type="spellStart"/>
             <w:r>
-              <w:t>trick_ID</w:t>
+              <w:t>slope_level</w:t>
             </w:r>
             <w:proofErr w:type="spellEnd"/>
           </w:p>
@@ -7514,6 +7827,146 @@
             <w:r>
               <w:t>x</w:t>
             </w:r>
+          </w:p>
+        </w:tc>
+      </w:tr>
+      <w:tr>
+        <w:tc>
+          <w:tcPr>
+            <w:cnfStyle w:val="001000000000" w:firstRow="0" w:lastRow="0" w:firstColumn="1" w:lastColumn="0" w:oddVBand="0" w:evenVBand="0" w:oddHBand="0" w:evenHBand="0" w:firstRowFirstColumn="0" w:firstRowLastColumn="0" w:lastRowFirstColumn="0" w:lastRowLastColumn="0"/>
+            <w:tcW w:w="1908" w:type="dxa"/>
+          </w:tcPr>
+          <w:p>
+            <w:pPr>
+              <w:jc w:val="center"/>
+            </w:pPr>
+            <w:proofErr w:type="spellStart"/>
+            <w:r>
+              <w:t>slope_lenght</w:t>
+            </w:r>
+            <w:proofErr w:type="spellEnd"/>
+          </w:p>
+        </w:tc>
+        <w:tc>
+          <w:tcPr>
+            <w:tcW w:w="1970" w:type="dxa"/>
+          </w:tcPr>
+          <w:p>
+            <w:pPr>
+              <w:jc w:val="center"/>
+              <w:cnfStyle w:val="000000000000" w:firstRow="0" w:lastRow="0" w:firstColumn="0" w:lastColumn="0" w:oddVBand="0" w:evenVBand="0" w:oddHBand="0" w:evenHBand="0" w:firstRowFirstColumn="0" w:firstRowLastColumn="0" w:lastRowFirstColumn="0" w:lastRowLastColumn="0"/>
+            </w:pPr>
+            <w:r>
+              <w:t>integer</w:t>
+            </w:r>
+          </w:p>
+        </w:tc>
+        <w:tc>
+          <w:tcPr>
+            <w:tcW w:w="3630" w:type="dxa"/>
+          </w:tcPr>
+          <w:p>
+            <w:pPr>
+              <w:jc w:val="center"/>
+              <w:cnfStyle w:val="000000000000" w:firstRow="0" w:lastRow="0" w:firstColumn="0" w:lastColumn="0" w:oddVBand="0" w:evenVBand="0" w:oddHBand="0" w:evenHBand="0" w:firstRowFirstColumn="0" w:firstRowLastColumn="0" w:lastRowFirstColumn="0" w:lastRowLastColumn="0"/>
+            </w:pPr>
+            <w:r>
+              <w:t>11</w:t>
+            </w:r>
+          </w:p>
+        </w:tc>
+        <w:tc>
+          <w:tcPr>
+            <w:tcW w:w="851" w:type="dxa"/>
+            <w:vAlign w:val="center"/>
+          </w:tcPr>
+          <w:p>
+            <w:pPr>
+              <w:jc w:val="center"/>
+              <w:cnfStyle w:val="000000000000" w:firstRow="0" w:lastRow="0" w:firstColumn="0" w:lastColumn="0" w:oddVBand="0" w:evenVBand="0" w:oddHBand="0" w:evenHBand="0" w:firstRowFirstColumn="0" w:firstRowLastColumn="0" w:lastRowFirstColumn="0" w:lastRowLastColumn="0"/>
+            </w:pPr>
+          </w:p>
+        </w:tc>
+        <w:tc>
+          <w:tcPr>
+            <w:tcW w:w="703" w:type="dxa"/>
+            <w:vAlign w:val="center"/>
+          </w:tcPr>
+          <w:p>
+            <w:pPr>
+              <w:jc w:val="center"/>
+              <w:cnfStyle w:val="000000000000" w:firstRow="0" w:lastRow="0" w:firstColumn="0" w:lastColumn="0" w:oddVBand="0" w:evenVBand="0" w:oddHBand="0" w:evenHBand="0" w:firstRowFirstColumn="0" w:firstRowLastColumn="0" w:lastRowFirstColumn="0" w:lastRowLastColumn="0"/>
+            </w:pPr>
+          </w:p>
+        </w:tc>
+      </w:tr>
+      <w:tr>
+        <w:tc>
+          <w:tcPr>
+            <w:cnfStyle w:val="001000000000" w:firstRow="0" w:lastRow="0" w:firstColumn="1" w:lastColumn="0" w:oddVBand="0" w:evenVBand="0" w:oddHBand="0" w:evenHBand="0" w:firstRowFirstColumn="0" w:firstRowLastColumn="0" w:lastRowFirstColumn="0" w:lastRowLastColumn="0"/>
+            <w:tcW w:w="1908" w:type="dxa"/>
+          </w:tcPr>
+          <w:p>
+            <w:pPr>
+              <w:jc w:val="center"/>
+            </w:pPr>
+            <w:proofErr w:type="spellStart"/>
+            <w:r>
+              <w:t>slope_altitude</w:t>
+            </w:r>
+            <w:proofErr w:type="spellEnd"/>
+          </w:p>
+        </w:tc>
+        <w:tc>
+          <w:tcPr>
+            <w:tcW w:w="1970" w:type="dxa"/>
+          </w:tcPr>
+          <w:p>
+            <w:pPr>
+              <w:jc w:val="center"/>
+              <w:cnfStyle w:val="000000000000" w:firstRow="0" w:lastRow="0" w:firstColumn="0" w:lastColumn="0" w:oddVBand="0" w:evenVBand="0" w:oddHBand="0" w:evenHBand="0" w:firstRowFirstColumn="0" w:firstRowLastColumn="0" w:lastRowFirstColumn="0" w:lastRowLastColumn="0"/>
+            </w:pPr>
+            <w:r>
+              <w:t>integer</w:t>
+            </w:r>
+          </w:p>
+        </w:tc>
+        <w:tc>
+          <w:tcPr>
+            <w:tcW w:w="3630" w:type="dxa"/>
+          </w:tcPr>
+          <w:p>
+            <w:pPr>
+              <w:jc w:val="center"/>
+              <w:cnfStyle w:val="000000000000" w:firstRow="0" w:lastRow="0" w:firstColumn="0" w:lastColumn="0" w:oddVBand="0" w:evenVBand="0" w:oddHBand="0" w:evenHBand="0" w:firstRowFirstColumn="0" w:firstRowLastColumn="0" w:lastRowFirstColumn="0" w:lastRowLastColumn="0"/>
+            </w:pPr>
+            <w:r>
+              <w:t>11</w:t>
+            </w:r>
+          </w:p>
+        </w:tc>
+        <w:tc>
+          <w:tcPr>
+            <w:tcW w:w="851" w:type="dxa"/>
+            <w:vAlign w:val="center"/>
+          </w:tcPr>
+          <w:p>
+            <w:pPr>
+              <w:jc w:val="center"/>
+              <w:cnfStyle w:val="000000000000" w:firstRow="0" w:lastRow="0" w:firstColumn="0" w:lastColumn="0" w:oddVBand="0" w:evenVBand="0" w:oddHBand="0" w:evenHBand="0" w:firstRowFirstColumn="0" w:firstRowLastColumn="0" w:lastRowFirstColumn="0" w:lastRowLastColumn="0"/>
+            </w:pPr>
+          </w:p>
+        </w:tc>
+        <w:tc>
+          <w:tcPr>
+            <w:tcW w:w="703" w:type="dxa"/>
+            <w:vAlign w:val="center"/>
+          </w:tcPr>
+          <w:p>
+            <w:pPr>
+              <w:jc w:val="center"/>
+              <w:cnfStyle w:val="000000000000" w:firstRow="0" w:lastRow="0" w:firstColumn="0" w:lastColumn="0" w:oddVBand="0" w:evenVBand="0" w:oddHBand="0" w:evenHBand="0" w:firstRowFirstColumn="0" w:firstRowLastColumn="0" w:lastRowFirstColumn="0" w:lastRowLastColumn="0"/>
+            </w:pPr>
           </w:p>
         </w:tc>
       </w:tr>
@@ -7522,13 +7975,13 @@
       <w:pPr>
         <w:pStyle w:val="berschrift3"/>
       </w:pPr>
-      <w:bookmarkStart w:id="14" w:name="_Toc531939607"/>
+      <w:bookmarkStart w:id="14" w:name="_Toc531939608"/>
       <w:r>
         <w:t xml:space="preserve">Tabelle </w:t>
       </w:r>
       <w:proofErr w:type="spellStart"/>
       <w:r>
-        <w:t>slope</w:t>
+        <w:t>level</w:t>
       </w:r>
       <w:bookmarkEnd w:id="14"/>
       <w:proofErr w:type="spellEnd"/>
@@ -7701,470 +8154,6 @@
             </w:pPr>
             <w:proofErr w:type="spellStart"/>
             <w:r>
-              <w:t>slope_</w:t>
-            </w:r>
-            <w:r>
-              <w:t>name</w:t>
-            </w:r>
-            <w:proofErr w:type="spellEnd"/>
-          </w:p>
-        </w:tc>
-        <w:tc>
-          <w:tcPr>
-            <w:tcW w:w="1970" w:type="dxa"/>
-          </w:tcPr>
-          <w:p>
-            <w:pPr>
-              <w:jc w:val="center"/>
-              <w:cnfStyle w:val="000000000000" w:firstRow="0" w:lastRow="0" w:firstColumn="0" w:lastColumn="0" w:oddVBand="0" w:evenVBand="0" w:oddHBand="0" w:evenHBand="0" w:firstRowFirstColumn="0" w:firstRowLastColumn="0" w:lastRowFirstColumn="0" w:lastRowLastColumn="0"/>
-            </w:pPr>
-            <w:r>
-              <w:t>integer</w:t>
-            </w:r>
-          </w:p>
-        </w:tc>
-        <w:tc>
-          <w:tcPr>
-            <w:tcW w:w="3630" w:type="dxa"/>
-          </w:tcPr>
-          <w:p>
-            <w:pPr>
-              <w:jc w:val="center"/>
-              <w:cnfStyle w:val="000000000000" w:firstRow="0" w:lastRow="0" w:firstColumn="0" w:lastColumn="0" w:oddVBand="0" w:evenVBand="0" w:oddHBand="0" w:evenHBand="0" w:firstRowFirstColumn="0" w:firstRowLastColumn="0" w:lastRowFirstColumn="0" w:lastRowLastColumn="0"/>
-            </w:pPr>
-            <w:r>
-              <w:t>11</w:t>
-            </w:r>
-          </w:p>
-        </w:tc>
-        <w:tc>
-          <w:tcPr>
-            <w:tcW w:w="851" w:type="dxa"/>
-            <w:vAlign w:val="center"/>
-          </w:tcPr>
-          <w:p>
-            <w:pPr>
-              <w:jc w:val="center"/>
-              <w:cnfStyle w:val="000000000000" w:firstRow="0" w:lastRow="0" w:firstColumn="0" w:lastColumn="0" w:oddVBand="0" w:evenVBand="0" w:oddHBand="0" w:evenHBand="0" w:firstRowFirstColumn="0" w:firstRowLastColumn="0" w:lastRowFirstColumn="0" w:lastRowLastColumn="0"/>
-            </w:pPr>
-          </w:p>
-        </w:tc>
-        <w:tc>
-          <w:tcPr>
-            <w:tcW w:w="703" w:type="dxa"/>
-            <w:vAlign w:val="center"/>
-          </w:tcPr>
-          <w:p>
-            <w:pPr>
-              <w:jc w:val="center"/>
-              <w:cnfStyle w:val="000000000000" w:firstRow="0" w:lastRow="0" w:firstColumn="0" w:lastColumn="0" w:oddVBand="0" w:evenVBand="0" w:oddHBand="0" w:evenHBand="0" w:firstRowFirstColumn="0" w:firstRowLastColumn="0" w:lastRowFirstColumn="0" w:lastRowLastColumn="0"/>
-            </w:pPr>
-          </w:p>
-        </w:tc>
-      </w:tr>
-      <w:tr>
-        <w:tc>
-          <w:tcPr>
-            <w:cnfStyle w:val="001000000000" w:firstRow="0" w:lastRow="0" w:firstColumn="1" w:lastColumn="0" w:oddVBand="0" w:evenVBand="0" w:oddHBand="0" w:evenHBand="0" w:firstRowFirstColumn="0" w:firstRowLastColumn="0" w:lastRowFirstColumn="0" w:lastRowLastColumn="0"/>
-            <w:tcW w:w="1908" w:type="dxa"/>
-          </w:tcPr>
-          <w:p>
-            <w:pPr>
-              <w:jc w:val="center"/>
-            </w:pPr>
-            <w:proofErr w:type="spellStart"/>
-            <w:r>
-              <w:t>slope</w:t>
-            </w:r>
-            <w:r>
-              <w:t>_</w:t>
-            </w:r>
-            <w:r>
-              <w:t>level</w:t>
-            </w:r>
-            <w:proofErr w:type="spellEnd"/>
-          </w:p>
-        </w:tc>
-        <w:tc>
-          <w:tcPr>
-            <w:tcW w:w="1970" w:type="dxa"/>
-          </w:tcPr>
-          <w:p>
-            <w:pPr>
-              <w:jc w:val="center"/>
-              <w:cnfStyle w:val="000000000000" w:firstRow="0" w:lastRow="0" w:firstColumn="0" w:lastColumn="0" w:oddVBand="0" w:evenVBand="0" w:oddHBand="0" w:evenHBand="0" w:firstRowFirstColumn="0" w:firstRowLastColumn="0" w:lastRowFirstColumn="0" w:lastRowLastColumn="0"/>
-            </w:pPr>
-            <w:r>
-              <w:t>integer</w:t>
-            </w:r>
-          </w:p>
-        </w:tc>
-        <w:tc>
-          <w:tcPr>
-            <w:tcW w:w="3630" w:type="dxa"/>
-          </w:tcPr>
-          <w:p>
-            <w:pPr>
-              <w:jc w:val="center"/>
-              <w:cnfStyle w:val="000000000000" w:firstRow="0" w:lastRow="0" w:firstColumn="0" w:lastColumn="0" w:oddVBand="0" w:evenVBand="0" w:oddHBand="0" w:evenHBand="0" w:firstRowFirstColumn="0" w:firstRowLastColumn="0" w:lastRowFirstColumn="0" w:lastRowLastColumn="0"/>
-            </w:pPr>
-            <w:r>
-              <w:t>11</w:t>
-            </w:r>
-          </w:p>
-        </w:tc>
-        <w:tc>
-          <w:tcPr>
-            <w:tcW w:w="851" w:type="dxa"/>
-            <w:vAlign w:val="center"/>
-          </w:tcPr>
-          <w:p>
-            <w:pPr>
-              <w:jc w:val="center"/>
-              <w:cnfStyle w:val="000000000000" w:firstRow="0" w:lastRow="0" w:firstColumn="0" w:lastColumn="0" w:oddVBand="0" w:evenVBand="0" w:oddHBand="0" w:evenHBand="0" w:firstRowFirstColumn="0" w:firstRowLastColumn="0" w:lastRowFirstColumn="0" w:lastRowLastColumn="0"/>
-            </w:pPr>
-          </w:p>
-        </w:tc>
-        <w:tc>
-          <w:tcPr>
-            <w:tcW w:w="703" w:type="dxa"/>
-            <w:vAlign w:val="center"/>
-          </w:tcPr>
-          <w:p>
-            <w:pPr>
-              <w:jc w:val="center"/>
-              <w:cnfStyle w:val="000000000000" w:firstRow="0" w:lastRow="0" w:firstColumn="0" w:lastColumn="0" w:oddVBand="0" w:evenVBand="0" w:oddHBand="0" w:evenHBand="0" w:firstRowFirstColumn="0" w:firstRowLastColumn="0" w:lastRowFirstColumn="0" w:lastRowLastColumn="0"/>
-            </w:pPr>
-            <w:r>
-              <w:t>x</w:t>
-            </w:r>
-          </w:p>
-        </w:tc>
-      </w:tr>
-      <w:tr>
-        <w:tc>
-          <w:tcPr>
-            <w:cnfStyle w:val="001000000000" w:firstRow="0" w:lastRow="0" w:firstColumn="1" w:lastColumn="0" w:oddVBand="0" w:evenVBand="0" w:oddHBand="0" w:evenHBand="0" w:firstRowFirstColumn="0" w:firstRowLastColumn="0" w:lastRowFirstColumn="0" w:lastRowLastColumn="0"/>
-            <w:tcW w:w="1908" w:type="dxa"/>
-          </w:tcPr>
-          <w:p>
-            <w:pPr>
-              <w:jc w:val="center"/>
-            </w:pPr>
-            <w:proofErr w:type="spellStart"/>
-            <w:r>
-              <w:t>slope_lenght</w:t>
-            </w:r>
-            <w:proofErr w:type="spellEnd"/>
-          </w:p>
-        </w:tc>
-        <w:tc>
-          <w:tcPr>
-            <w:tcW w:w="1970" w:type="dxa"/>
-          </w:tcPr>
-          <w:p>
-            <w:pPr>
-              <w:jc w:val="center"/>
-              <w:cnfStyle w:val="000000000000" w:firstRow="0" w:lastRow="0" w:firstColumn="0" w:lastColumn="0" w:oddVBand="0" w:evenVBand="0" w:oddHBand="0" w:evenHBand="0" w:firstRowFirstColumn="0" w:firstRowLastColumn="0" w:lastRowFirstColumn="0" w:lastRowLastColumn="0"/>
-            </w:pPr>
-            <w:r>
-              <w:t>integer</w:t>
-            </w:r>
-          </w:p>
-        </w:tc>
-        <w:tc>
-          <w:tcPr>
-            <w:tcW w:w="3630" w:type="dxa"/>
-          </w:tcPr>
-          <w:p>
-            <w:pPr>
-              <w:jc w:val="center"/>
-              <w:cnfStyle w:val="000000000000" w:firstRow="0" w:lastRow="0" w:firstColumn="0" w:lastColumn="0" w:oddVBand="0" w:evenVBand="0" w:oddHBand="0" w:evenHBand="0" w:firstRowFirstColumn="0" w:firstRowLastColumn="0" w:lastRowFirstColumn="0" w:lastRowLastColumn="0"/>
-            </w:pPr>
-            <w:r>
-              <w:t>11</w:t>
-            </w:r>
-          </w:p>
-        </w:tc>
-        <w:tc>
-          <w:tcPr>
-            <w:tcW w:w="851" w:type="dxa"/>
-            <w:vAlign w:val="center"/>
-          </w:tcPr>
-          <w:p>
-            <w:pPr>
-              <w:jc w:val="center"/>
-              <w:cnfStyle w:val="000000000000" w:firstRow="0" w:lastRow="0" w:firstColumn="0" w:lastColumn="0" w:oddVBand="0" w:evenVBand="0" w:oddHBand="0" w:evenHBand="0" w:firstRowFirstColumn="0" w:firstRowLastColumn="0" w:lastRowFirstColumn="0" w:lastRowLastColumn="0"/>
-            </w:pPr>
-          </w:p>
-        </w:tc>
-        <w:tc>
-          <w:tcPr>
-            <w:tcW w:w="703" w:type="dxa"/>
-            <w:vAlign w:val="center"/>
-          </w:tcPr>
-          <w:p>
-            <w:pPr>
-              <w:jc w:val="center"/>
-              <w:cnfStyle w:val="000000000000" w:firstRow="0" w:lastRow="0" w:firstColumn="0" w:lastColumn="0" w:oddVBand="0" w:evenVBand="0" w:oddHBand="0" w:evenHBand="0" w:firstRowFirstColumn="0" w:firstRowLastColumn="0" w:lastRowFirstColumn="0" w:lastRowLastColumn="0"/>
-            </w:pPr>
-          </w:p>
-        </w:tc>
-      </w:tr>
-      <w:tr>
-        <w:tc>
-          <w:tcPr>
-            <w:cnfStyle w:val="001000000000" w:firstRow="0" w:lastRow="0" w:firstColumn="1" w:lastColumn="0" w:oddVBand="0" w:evenVBand="0" w:oddHBand="0" w:evenHBand="0" w:firstRowFirstColumn="0" w:firstRowLastColumn="0" w:lastRowFirstColumn="0" w:lastRowLastColumn="0"/>
-            <w:tcW w:w="1908" w:type="dxa"/>
-          </w:tcPr>
-          <w:p>
-            <w:pPr>
-              <w:jc w:val="center"/>
-            </w:pPr>
-            <w:proofErr w:type="spellStart"/>
-            <w:r>
-              <w:t>slope_altitude</w:t>
-            </w:r>
-            <w:proofErr w:type="spellEnd"/>
-          </w:p>
-        </w:tc>
-        <w:tc>
-          <w:tcPr>
-            <w:tcW w:w="1970" w:type="dxa"/>
-          </w:tcPr>
-          <w:p>
-            <w:pPr>
-              <w:jc w:val="center"/>
-              <w:cnfStyle w:val="000000000000" w:firstRow="0" w:lastRow="0" w:firstColumn="0" w:lastColumn="0" w:oddVBand="0" w:evenVBand="0" w:oddHBand="0" w:evenHBand="0" w:firstRowFirstColumn="0" w:firstRowLastColumn="0" w:lastRowFirstColumn="0" w:lastRowLastColumn="0"/>
-            </w:pPr>
-            <w:r>
-              <w:t>integer</w:t>
-            </w:r>
-          </w:p>
-        </w:tc>
-        <w:tc>
-          <w:tcPr>
-            <w:tcW w:w="3630" w:type="dxa"/>
-          </w:tcPr>
-          <w:p>
-            <w:pPr>
-              <w:jc w:val="center"/>
-              <w:cnfStyle w:val="000000000000" w:firstRow="0" w:lastRow="0" w:firstColumn="0" w:lastColumn="0" w:oddVBand="0" w:evenVBand="0" w:oddHBand="0" w:evenHBand="0" w:firstRowFirstColumn="0" w:firstRowLastColumn="0" w:lastRowFirstColumn="0" w:lastRowLastColumn="0"/>
-            </w:pPr>
-            <w:r>
-              <w:t>11</w:t>
-            </w:r>
-          </w:p>
-        </w:tc>
-        <w:tc>
-          <w:tcPr>
-            <w:tcW w:w="851" w:type="dxa"/>
-            <w:vAlign w:val="center"/>
-          </w:tcPr>
-          <w:p>
-            <w:pPr>
-              <w:jc w:val="center"/>
-              <w:cnfStyle w:val="000000000000" w:firstRow="0" w:lastRow="0" w:firstColumn="0" w:lastColumn="0" w:oddVBand="0" w:evenVBand="0" w:oddHBand="0" w:evenHBand="0" w:firstRowFirstColumn="0" w:firstRowLastColumn="0" w:lastRowFirstColumn="0" w:lastRowLastColumn="0"/>
-            </w:pPr>
-          </w:p>
-        </w:tc>
-        <w:tc>
-          <w:tcPr>
-            <w:tcW w:w="703" w:type="dxa"/>
-            <w:vAlign w:val="center"/>
-          </w:tcPr>
-          <w:p>
-            <w:pPr>
-              <w:jc w:val="center"/>
-              <w:cnfStyle w:val="000000000000" w:firstRow="0" w:lastRow="0" w:firstColumn="0" w:lastColumn="0" w:oddVBand="0" w:evenVBand="0" w:oddHBand="0" w:evenHBand="0" w:firstRowFirstColumn="0" w:firstRowLastColumn="0" w:lastRowFirstColumn="0" w:lastRowLastColumn="0"/>
-            </w:pPr>
-          </w:p>
-        </w:tc>
-      </w:tr>
-    </w:tbl>
-    <w:p>
-      <w:pPr>
-        <w:pStyle w:val="berschrift3"/>
-      </w:pPr>
-      <w:bookmarkStart w:id="15" w:name="_Toc531939608"/>
-      <w:r>
-        <w:t xml:space="preserve">Tabelle </w:t>
-      </w:r>
-      <w:proofErr w:type="spellStart"/>
-      <w:r>
-        <w:t>level</w:t>
-      </w:r>
-      <w:bookmarkEnd w:id="15"/>
-      <w:proofErr w:type="spellEnd"/>
-    </w:p>
-    <w:tbl>
-      <w:tblPr>
-        <w:tblStyle w:val="Gitternetztabelle1hellAkzent1"/>
-        <w:tblW w:w="0" w:type="auto"/>
-        <w:tblLook w:val="04A0" w:firstRow="1" w:lastRow="0" w:firstColumn="1" w:lastColumn="0" w:noHBand="0" w:noVBand="1"/>
-      </w:tblPr>
-      <w:tblGrid>
-        <w:gridCol w:w="1908"/>
-        <w:gridCol w:w="1970"/>
-        <w:gridCol w:w="3630"/>
-        <w:gridCol w:w="851"/>
-        <w:gridCol w:w="703"/>
-      </w:tblGrid>
-      <w:tr>
-        <w:trPr>
-          <w:cnfStyle w:val="100000000000" w:firstRow="1" w:lastRow="0" w:firstColumn="0" w:lastColumn="0" w:oddVBand="0" w:evenVBand="0" w:oddHBand="0" w:evenHBand="0" w:firstRowFirstColumn="0" w:firstRowLastColumn="0" w:lastRowFirstColumn="0" w:lastRowLastColumn="0"/>
-        </w:trPr>
-        <w:tc>
-          <w:tcPr>
-            <w:cnfStyle w:val="001000000000" w:firstRow="0" w:lastRow="0" w:firstColumn="1" w:lastColumn="0" w:oddVBand="0" w:evenVBand="0" w:oddHBand="0" w:evenHBand="0" w:firstRowFirstColumn="0" w:firstRowLastColumn="0" w:lastRowFirstColumn="0" w:lastRowLastColumn="0"/>
-            <w:tcW w:w="1908" w:type="dxa"/>
-          </w:tcPr>
-          <w:p>
-            <w:r>
-              <w:t>Name</w:t>
-            </w:r>
-          </w:p>
-        </w:tc>
-        <w:tc>
-          <w:tcPr>
-            <w:tcW w:w="1970" w:type="dxa"/>
-          </w:tcPr>
-          <w:p>
-            <w:pPr>
-              <w:cnfStyle w:val="100000000000" w:firstRow="1" w:lastRow="0" w:firstColumn="0" w:lastColumn="0" w:oddVBand="0" w:evenVBand="0" w:oddHBand="0" w:evenHBand="0" w:firstRowFirstColumn="0" w:firstRowLastColumn="0" w:lastRowFirstColumn="0" w:lastRowLastColumn="0"/>
-            </w:pPr>
-            <w:r>
-              <w:t>Typ</w:t>
-            </w:r>
-          </w:p>
-        </w:tc>
-        <w:tc>
-          <w:tcPr>
-            <w:tcW w:w="3630" w:type="dxa"/>
-          </w:tcPr>
-          <w:p>
-            <w:pPr>
-              <w:cnfStyle w:val="100000000000" w:firstRow="1" w:lastRow="0" w:firstColumn="0" w:lastColumn="0" w:oddVBand="0" w:evenVBand="0" w:oddHBand="0" w:evenHBand="0" w:firstRowFirstColumn="0" w:firstRowLastColumn="0" w:lastRowFirstColumn="0" w:lastRowLastColumn="0"/>
-            </w:pPr>
-            <w:r>
-              <w:t>Länge</w:t>
-            </w:r>
-          </w:p>
-        </w:tc>
-        <w:tc>
-          <w:tcPr>
-            <w:tcW w:w="851" w:type="dxa"/>
-            <w:vAlign w:val="center"/>
-          </w:tcPr>
-          <w:p>
-            <w:pPr>
-              <w:jc w:val="center"/>
-              <w:cnfStyle w:val="100000000000" w:firstRow="1" w:lastRow="0" w:firstColumn="0" w:lastColumn="0" w:oddVBand="0" w:evenVBand="0" w:oddHBand="0" w:evenHBand="0" w:firstRowFirstColumn="0" w:firstRowLastColumn="0" w:lastRowFirstColumn="0" w:lastRowLastColumn="0"/>
-            </w:pPr>
-            <w:r>
-              <w:t>PK</w:t>
-            </w:r>
-          </w:p>
-        </w:tc>
-        <w:tc>
-          <w:tcPr>
-            <w:tcW w:w="703" w:type="dxa"/>
-            <w:vAlign w:val="center"/>
-          </w:tcPr>
-          <w:p>
-            <w:pPr>
-              <w:jc w:val="center"/>
-              <w:cnfStyle w:val="100000000000" w:firstRow="1" w:lastRow="0" w:firstColumn="0" w:lastColumn="0" w:oddVBand="0" w:evenVBand="0" w:oddHBand="0" w:evenHBand="0" w:firstRowFirstColumn="0" w:firstRowLastColumn="0" w:lastRowFirstColumn="0" w:lastRowLastColumn="0"/>
-            </w:pPr>
-            <w:r>
-              <w:t>FK</w:t>
-            </w:r>
-          </w:p>
-        </w:tc>
-      </w:tr>
-      <w:tr>
-        <w:tc>
-          <w:tcPr>
-            <w:cnfStyle w:val="001000000000" w:firstRow="0" w:lastRow="0" w:firstColumn="1" w:lastColumn="0" w:oddVBand="0" w:evenVBand="0" w:oddHBand="0" w:evenHBand="0" w:firstRowFirstColumn="0" w:firstRowLastColumn="0" w:lastRowFirstColumn="0" w:lastRowLastColumn="0"/>
-            <w:tcW w:w="1908" w:type="dxa"/>
-          </w:tcPr>
-          <w:p>
-            <w:pPr>
-              <w:jc w:val="center"/>
-            </w:pPr>
-            <w:r>
-              <w:t>ID</w:t>
-            </w:r>
-          </w:p>
-        </w:tc>
-        <w:tc>
-          <w:tcPr>
-            <w:tcW w:w="1970" w:type="dxa"/>
-          </w:tcPr>
-          <w:p>
-            <w:pPr>
-              <w:jc w:val="center"/>
-              <w:cnfStyle w:val="000000000000" w:firstRow="0" w:lastRow="0" w:firstColumn="0" w:lastColumn="0" w:oddVBand="0" w:evenVBand="0" w:oddHBand="0" w:evenHBand="0" w:firstRowFirstColumn="0" w:firstRowLastColumn="0" w:lastRowFirstColumn="0" w:lastRowLastColumn="0"/>
-            </w:pPr>
-            <w:r>
-              <w:t>integer</w:t>
-            </w:r>
-          </w:p>
-        </w:tc>
-        <w:tc>
-          <w:tcPr>
-            <w:tcW w:w="3630" w:type="dxa"/>
-          </w:tcPr>
-          <w:p>
-            <w:pPr>
-              <w:jc w:val="center"/>
-              <w:cnfStyle w:val="000000000000" w:firstRow="0" w:lastRow="0" w:firstColumn="0" w:lastColumn="0" w:oddVBand="0" w:evenVBand="0" w:oddHBand="0" w:evenHBand="0" w:firstRowFirstColumn="0" w:firstRowLastColumn="0" w:lastRowFirstColumn="0" w:lastRowLastColumn="0"/>
-            </w:pPr>
-            <w:r>
-              <w:t>11</w:t>
-            </w:r>
-          </w:p>
-        </w:tc>
-        <w:tc>
-          <w:tcPr>
-            <w:tcW w:w="851" w:type="dxa"/>
-            <w:vAlign w:val="center"/>
-          </w:tcPr>
-          <w:p>
-            <w:pPr>
-              <w:jc w:val="center"/>
-              <w:cnfStyle w:val="000000000000" w:firstRow="0" w:lastRow="0" w:firstColumn="0" w:lastColumn="0" w:oddVBand="0" w:evenVBand="0" w:oddHBand="0" w:evenHBand="0" w:firstRowFirstColumn="0" w:firstRowLastColumn="0" w:lastRowFirstColumn="0" w:lastRowLastColumn="0"/>
-            </w:pPr>
-            <w:r>
-              <w:t>x</w:t>
-            </w:r>
-          </w:p>
-        </w:tc>
-        <w:tc>
-          <w:tcPr>
-            <w:tcW w:w="703" w:type="dxa"/>
-            <w:vAlign w:val="center"/>
-          </w:tcPr>
-          <w:p>
-            <w:pPr>
-              <w:jc w:val="center"/>
-              <w:cnfStyle w:val="000000000000" w:firstRow="0" w:lastRow="0" w:firstColumn="0" w:lastColumn="0" w:oddVBand="0" w:evenVBand="0" w:oddHBand="0" w:evenHBand="0" w:firstRowFirstColumn="0" w:firstRowLastColumn="0" w:lastRowFirstColumn="0" w:lastRowLastColumn="0"/>
-            </w:pPr>
-          </w:p>
-        </w:tc>
-      </w:tr>
-      <w:tr>
-        <w:tc>
-          <w:tcPr>
-            <w:cnfStyle w:val="001000000000" w:firstRow="0" w:lastRow="0" w:firstColumn="1" w:lastColumn="0" w:oddVBand="0" w:evenVBand="0" w:oddHBand="0" w:evenHBand="0" w:firstRowFirstColumn="0" w:firstRowLastColumn="0" w:lastRowFirstColumn="0" w:lastRowLastColumn="0"/>
-            <w:tcW w:w="1908" w:type="dxa"/>
-          </w:tcPr>
-          <w:p>
-            <w:pPr>
-              <w:jc w:val="center"/>
-            </w:pPr>
-            <w:proofErr w:type="spellStart"/>
-            <w:r>
               <w:t>level</w:t>
             </w:r>
             <w:proofErr w:type="spellEnd"/>
@@ -8236,15 +8225,372 @@
       <w:pPr>
         <w:pStyle w:val="berschrift1"/>
       </w:pPr>
-      <w:bookmarkStart w:id="16" w:name="_Toc531939609"/>
+      <w:bookmarkStart w:id="15" w:name="_Toc531939609"/>
       <w:r>
         <w:lastRenderedPageBreak/>
         <w:t>User Manual</w:t>
       </w:r>
-      <w:bookmarkEnd w:id="16"/>
+      <w:bookmarkEnd w:id="15"/>
+    </w:p>
+    <w:p>
+      <w:pPr>
+        <w:pStyle w:val="berschrift2"/>
+      </w:pPr>
+      <w:r>
+        <w:t>Anmelden</w:t>
+      </w:r>
+    </w:p>
+    <w:p>
+      <w:r>
+        <w:t xml:space="preserve">Um sich an der Web-Applikation anzumelden, wählen Sie in der Navigationsleiste den Punkt </w:t>
+      </w:r>
+      <w:r>
+        <w:rPr>
+          <w:b/>
+        </w:rPr>
+        <w:t>«Login»</w:t>
+      </w:r>
+      <w:r>
+        <w:t xml:space="preserve"> an. </w:t>
+      </w:r>
+    </w:p>
+    <w:p>
+      <w:r>
+        <w:pict>
+          <v:shape id="_x0000_i1028" type="#_x0000_t75" style="width:443.1pt;height:263.1pt">
+            <v:imagedata r:id="rId10" o:title="2019-01-31_21h38_02"/>
+          </v:shape>
+        </w:pict>
+      </w:r>
+    </w:p>
+    <w:p>
+      <w:r>
+        <w:t xml:space="preserve">Als nächstes geben Sie Ihren Benutzernahmen und Ihr Kennwort in die vorgegebenen Felder ein </w:t>
+      </w:r>
+    </w:p>
+    <w:p>
+      <w:r>
+        <w:pict>
+          <v:shape id="_x0000_i1029" type="#_x0000_t75" style="width:440.85pt;height:261.4pt">
+            <v:imagedata r:id="rId11" o:title="2019-01-31_21h39_57"/>
+          </v:shape>
+        </w:pict>
+      </w:r>
+    </w:p>
+    <w:p>
+      <w:r>
+        <w:t xml:space="preserve">Wenn Sie möchten, können Sie einen Haken bei </w:t>
+      </w:r>
+      <w:r>
+        <w:rPr>
+          <w:b/>
+        </w:rPr>
+        <w:t>«</w:t>
+      </w:r>
+      <w:proofErr w:type="spellStart"/>
+      <w:r>
+        <w:rPr>
+          <w:b/>
+        </w:rPr>
+        <w:t>Remember</w:t>
+      </w:r>
+      <w:proofErr w:type="spellEnd"/>
+      <w:r>
+        <w:rPr>
+          <w:b/>
+        </w:rPr>
+        <w:t xml:space="preserve"> </w:t>
+      </w:r>
+      <w:proofErr w:type="spellStart"/>
+      <w:r>
+        <w:rPr>
+          <w:b/>
+        </w:rPr>
+        <w:t>Me</w:t>
+      </w:r>
+      <w:proofErr w:type="spellEnd"/>
+      <w:r>
+        <w:rPr>
+          <w:b/>
+        </w:rPr>
+        <w:t>»</w:t>
+      </w:r>
+      <w:r>
+        <w:t xml:space="preserve"> setzen. So werden Sie bei Ihrem nächsten Aufruf der Webseite automatisch eingeloggt. Um sich anzumelden drücken Sie auf </w:t>
+      </w:r>
+      <w:r>
+        <w:rPr>
+          <w:b/>
+        </w:rPr>
+        <w:t>«Login»</w:t>
+      </w:r>
+      <w:r>
+        <w:t>.</w:t>
+      </w:r>
+    </w:p>
+    <w:p>
+      <w:pPr>
+        <w:pStyle w:val="berschrift2"/>
+      </w:pPr>
+      <w:r>
+        <w:lastRenderedPageBreak/>
+        <w:t>Anzeigen der verfügbaren Pisten</w:t>
+      </w:r>
+    </w:p>
+    <w:p>
+      <w:r>
+        <w:t xml:space="preserve">Um eine Auswahl der verfügbaren Pisten zu sehen navigieren Sie in der Navigationsleiste zum Punkt. </w:t>
+      </w:r>
+      <w:r>
+        <w:rPr>
+          <w:b/>
+        </w:rPr>
+        <w:t>«</w:t>
+      </w:r>
+      <w:proofErr w:type="spellStart"/>
+      <w:r>
+        <w:rPr>
+          <w:b/>
+        </w:rPr>
+        <w:t>Slope</w:t>
+      </w:r>
+      <w:proofErr w:type="spellEnd"/>
+      <w:r>
+        <w:rPr>
+          <w:b/>
+        </w:rPr>
+        <w:t>-List».</w:t>
+      </w:r>
+      <w:r>
+        <w:t xml:space="preserve"> </w:t>
+      </w:r>
+    </w:p>
+    <w:p>
+      <w:r>
+        <w:pict>
+          <v:shape id="_x0000_i1032" type="#_x0000_t75" style="width:453.6pt;height:269.15pt">
+            <v:imagedata r:id="rId12" o:title="2019-01-31_21h44_10"/>
+          </v:shape>
+        </w:pict>
+      </w:r>
+    </w:p>
+    <w:p>
+      <w:pPr>
+        <w:pStyle w:val="berschrift2"/>
+      </w:pPr>
+      <w:r>
+        <w:t>Anzeigen</w:t>
+      </w:r>
+      <w:r>
+        <w:t xml:space="preserve"> der katalogisierten Tricks</w:t>
+      </w:r>
+    </w:p>
+    <w:p>
+      <w:r>
+        <w:t xml:space="preserve">Um eine Auswahl der verfügbaren Pisten zu sehen navigieren Sie in der Navigationsleiste zum Punkt. </w:t>
+      </w:r>
+      <w:r>
+        <w:rPr>
+          <w:b/>
+        </w:rPr>
+        <w:t>«</w:t>
+      </w:r>
+      <w:r>
+        <w:rPr>
+          <w:b/>
+        </w:rPr>
+        <w:t>Trick</w:t>
+      </w:r>
+      <w:r>
+        <w:rPr>
+          <w:b/>
+        </w:rPr>
+        <w:t>-List».</w:t>
+      </w:r>
+      <w:r>
+        <w:t xml:space="preserve"> </w:t>
+      </w:r>
+    </w:p>
+    <w:p>
+      <w:r>
+        <w:pict>
+          <v:shape id="_x0000_i1033" type="#_x0000_t75" style="width:453.6pt;height:269.15pt">
+            <v:imagedata r:id="rId13" o:title="2019-01-31_21h45_55"/>
+          </v:shape>
+        </w:pict>
+      </w:r>
+    </w:p>
+    <w:p>
+      <w:r>
+        <w:br w:type="page"/>
+      </w:r>
+    </w:p>
+    <w:p>
+      <w:pPr>
+        <w:pStyle w:val="berschrift2"/>
+      </w:pPr>
+      <w:r>
+        <w:lastRenderedPageBreak/>
+        <w:t>Durchsuchen einer Tabelle</w:t>
+      </w:r>
+    </w:p>
+    <w:p>
+      <w:r>
+        <w:t xml:space="preserve">Sie können jede Tabelle einfach nach den gewünschten Werten durchsuchen, indem Sie den gesuchten Wert in die Suchfelder über den Spalten eingeben. </w:t>
+      </w:r>
+    </w:p>
+    <w:p>
+      <w:r>
+        <w:pict>
+          <v:shape id="_x0000_i1034" type="#_x0000_t75" style="width:453.6pt;height:269.15pt">
+            <v:imagedata r:id="rId14" o:title="2019-01-31_21h48_39"/>
+          </v:shape>
+        </w:pict>
+      </w:r>
+    </w:p>
+    <w:p>
+      <w:pPr>
+        <w:pStyle w:val="berschrift2"/>
+      </w:pPr>
+      <w:r>
+        <w:t>Erstellen eines Tricks</w:t>
+      </w:r>
+    </w:p>
+    <w:p>
+      <w:r>
+        <w:t xml:space="preserve">Wenn Sie einen Trick der Liste hinzufügen möchte, so können Sie dies einfach und schnell über einen Klick auf den Button </w:t>
+      </w:r>
+      <w:r>
+        <w:rPr>
+          <w:b/>
+        </w:rPr>
+        <w:t xml:space="preserve">«Create </w:t>
+      </w:r>
+      <w:proofErr w:type="spellStart"/>
+      <w:r>
+        <w:rPr>
+          <w:b/>
+        </w:rPr>
+        <w:t>Trickt</w:t>
+      </w:r>
+      <w:proofErr w:type="spellEnd"/>
+      <w:r>
+        <w:rPr>
+          <w:b/>
+        </w:rPr>
+        <w:t>».</w:t>
+      </w:r>
+      <w:r>
+        <w:t xml:space="preserve"> </w:t>
+      </w:r>
+      <w:r>
+        <w:t xml:space="preserve">Nachdem Sie die erforderlichen Werte eingegeben haben, bestätigen Sie Ihre eingaben mit einem Klick auf </w:t>
+      </w:r>
+      <w:r>
+        <w:rPr>
+          <w:b/>
+        </w:rPr>
+        <w:t>«OK»</w:t>
+      </w:r>
+    </w:p>
+    <w:p>
+      <w:r>
+        <w:pict>
+          <v:shape id="_x0000_i1035" type="#_x0000_t75" style="width:453.6pt;height:269.15pt">
+            <v:imagedata r:id="rId15" o:title="2019-01-31_21h51_31"/>
+          </v:shape>
+        </w:pict>
+      </w:r>
     </w:p>
     <w:p/>
     <w:p>
+      <w:r>
+        <w:lastRenderedPageBreak/>
+        <w:t xml:space="preserve">Eine neue Piste können Sie auf die gleiche Weise unter dem Register </w:t>
+      </w:r>
+      <w:r>
+        <w:rPr>
+          <w:b/>
+        </w:rPr>
+        <w:t>«</w:t>
+      </w:r>
+      <w:proofErr w:type="spellStart"/>
+      <w:r>
+        <w:rPr>
+          <w:b/>
+        </w:rPr>
+        <w:t>Slope</w:t>
+      </w:r>
+      <w:proofErr w:type="spellEnd"/>
+      <w:r>
+        <w:rPr>
+          <w:b/>
+        </w:rPr>
+        <w:t>-List</w:t>
+      </w:r>
+      <w:r>
+        <w:t>» anlegen.</w:t>
+      </w:r>
+    </w:p>
+    <w:p>
+      <w:r>
+        <w:pict>
+          <v:shape id="_x0000_i1036" type="#_x0000_t75" style="width:453.6pt;height:269.15pt">
+            <v:imagedata r:id="rId16" o:title="2019-01-31_21h53_25"/>
+          </v:shape>
+        </w:pict>
+      </w:r>
+    </w:p>
+    <w:p>
+      <w:pPr>
+        <w:pStyle w:val="berschrift2"/>
+      </w:pPr>
+      <w:proofErr w:type="spellStart"/>
+      <w:r>
+        <w:t>Logout</w:t>
+      </w:r>
+      <w:proofErr w:type="spellEnd"/>
+    </w:p>
+    <w:p>
+      <w:r>
+        <w:t xml:space="preserve">Wenn Sie sich abmelden möchten bevor Sie die Seite verlassen, können Sie dies indem Sie in der Navigationsleiste auf das Register </w:t>
+      </w:r>
+      <w:r>
+        <w:rPr>
+          <w:b/>
+        </w:rPr>
+        <w:t>«</w:t>
+      </w:r>
+      <w:proofErr w:type="spellStart"/>
+      <w:r>
+        <w:rPr>
+          <w:b/>
+        </w:rPr>
+        <w:t>Logout</w:t>
+      </w:r>
+      <w:proofErr w:type="spellEnd"/>
+      <w:r>
+        <w:rPr>
+          <w:b/>
+        </w:rPr>
+        <w:t>»</w:t>
+      </w:r>
+      <w:r>
+        <w:t xml:space="preserve"> gehen und dort mit einem Klick Ihre Aktion Bestätigen. </w:t>
+      </w:r>
+    </w:p>
+    <w:p>
+      <w:r>
+        <w:pict>
+          <v:shape id="_x0000_i1037" type="#_x0000_t75" style="width:453.6pt;height:26.6pt">
+            <v:imagedata r:id="rId17" o:title="2019-01-31_21h57_09"/>
+          </v:shape>
+        </w:pict>
+      </w:r>
+    </w:p>
+    <w:p>
+      <w:bookmarkStart w:id="16" w:name="_GoBack"/>
+      <w:bookmarkEnd w:id="16"/>
       <w:r>
         <w:br w:type="page"/>
       </w:r>
@@ -8260,7 +8606,121 @@
       </w:r>
       <w:bookmarkEnd w:id="17"/>
     </w:p>
-    <w:p/>
+    <w:p>
+      <w:r>
+        <w:t>Während meiner Arbeit an dem Projekt «</w:t>
+      </w:r>
+      <w:proofErr w:type="spellStart"/>
+      <w:r>
+        <w:t>SlopeTracker</w:t>
+      </w:r>
+      <w:proofErr w:type="spellEnd"/>
+      <w:r>
+        <w:t>»</w:t>
+      </w:r>
+      <w:r>
+        <w:t xml:space="preserve"> lernte ich die Umsetzung des MVC-Konzeptes kennen und deren Teilsysteme. Wie bei den meisten Applikations-Projekten bildete das Designen der Datenbank den Anfangsbaustein für die Web-</w:t>
+      </w:r>
+      <w:r>
+        <w:t>Applikation</w:t>
+      </w:r>
+      <w:r>
+        <w:t xml:space="preserve">. </w:t>
+      </w:r>
+      <w:r>
+        <w:t xml:space="preserve">Die Datenbank habe ich nach einer groben Skizze auf Papier in einem Accessfile designt. Beim Erstellen der Tabellen und deren Beziehungen stiess ich auf das Problem, dass ich nicht sicher war welcher Datentyp für meine Spalten benötigt wurde. Ich konnte dieses Problem mit der Hilfe von </w:t>
+      </w:r>
+      <w:proofErr w:type="spellStart"/>
+      <w:r>
+        <w:t>StackOverflow</w:t>
+      </w:r>
+      <w:proofErr w:type="spellEnd"/>
+      <w:r>
+        <w:t xml:space="preserve"> und einigen meiner Mitschülern lösen. Als nächster Schritt wurde die Datenbank in PHP-</w:t>
+      </w:r>
+      <w:proofErr w:type="spellStart"/>
+      <w:r>
+        <w:t>MyAdmin</w:t>
+      </w:r>
+      <w:proofErr w:type="spellEnd"/>
+      <w:r>
+        <w:t xml:space="preserve"> manuell erstellt, da ich zu diesem Zeitpunkt schon seit längerer Zeit nichts mehr gemacht habe, lief mir beim Erstellen der Beziehungen ein Fehler unter Dieser blieb unbemerkt bis zum Erstellen der Modelle mit dem CRUD Manager und «</w:t>
+      </w:r>
+      <w:proofErr w:type="spellStart"/>
+      <w:r>
+        <w:t>gii</w:t>
+      </w:r>
+      <w:proofErr w:type="spellEnd"/>
+      <w:r>
+        <w:t>». Nach einiger Zeit die ich mit der Suche nach den Fehlern verbachte, fiel mir der Fehler auf und ich musste alle meine Modelle und Controller neuerstellen.</w:t>
+      </w:r>
+    </w:p>
+    <w:p>
+      <w:r>
+        <w:t xml:space="preserve">Nach dem neuerstellen der Modell und Controller konnte ich die in der Zwischenzeit von mir gefüllte Datenbank endlich in einigen Praxistests testen. Die Abfrage funktionierte erfolgreich, jedoch hatte ich bei einer meiner Tabellen den Effekt, dass nicht alle Spalten ausgegeben wurden. Zur Lösung des Problems verhalf mit Herr </w:t>
+      </w:r>
+      <w:proofErr w:type="spellStart"/>
+      <w:r>
+        <w:t>Äschlimann</w:t>
+      </w:r>
+      <w:proofErr w:type="spellEnd"/>
+      <w:r>
+        <w:t xml:space="preserve">. </w:t>
+      </w:r>
+    </w:p>
+    <w:p>
+      <w:r>
+        <w:t xml:space="preserve">Die nächste Herausforderung der ich mit widmete war die Installation des </w:t>
+      </w:r>
+      <w:proofErr w:type="spellStart"/>
+      <w:r>
+        <w:t>Widgets</w:t>
+      </w:r>
+      <w:proofErr w:type="spellEnd"/>
+      <w:r>
+        <w:t xml:space="preserve"> «</w:t>
+      </w:r>
+      <w:proofErr w:type="spellStart"/>
+      <w:r>
+        <w:t>PrettyURL</w:t>
+      </w:r>
+      <w:proofErr w:type="spellEnd"/>
+      <w:r>
+        <w:t xml:space="preserve">» diese verlief ohne grosse Zwischenfälle. Nach der Vorführung wie man ein funktionierendes User Login implementiert, versuchte ich das Login bei mir umzusetzen. </w:t>
+      </w:r>
+      <w:r>
+        <w:t xml:space="preserve">Auch hier führten meine Versuche wieder zu Fehlermeldungen und ich musste mich wieder einmal am Herr </w:t>
+      </w:r>
+      <w:proofErr w:type="spellStart"/>
+      <w:r>
+        <w:t>Äschlimann</w:t>
+      </w:r>
+      <w:proofErr w:type="spellEnd"/>
+      <w:r>
+        <w:t xml:space="preserve"> wenden. Mit der zusätzlichen Unterstützung kam heraus, dass bei mir ein Default File fehlte. «</w:t>
+      </w:r>
+      <w:proofErr w:type="spellStart"/>
+      <w:r>
+        <w:t>User.php</w:t>
+      </w:r>
+      <w:proofErr w:type="spellEnd"/>
+      <w:r>
+        <w:t xml:space="preserve">» wurde höchstwahrscheinlich von mir versehentlich beim Löschen der fehlerhaften Files mit gelöscht. </w:t>
+      </w:r>
+    </w:p>
+    <w:p>
+      <w:r>
+        <w:t>Mit einem funktionierenden «</w:t>
+      </w:r>
+      <w:proofErr w:type="spellStart"/>
+      <w:r>
+        <w:t>User.php</w:t>
+      </w:r>
+      <w:proofErr w:type="spellEnd"/>
+      <w:r>
+        <w:t xml:space="preserve">» File konnte ich den Tag beenden. </w:t>
+      </w:r>
+    </w:p>
     <w:p>
       <w:r>
         <w:br w:type="page"/>
@@ -8278,10 +8738,97 @@
       <w:bookmarkEnd w:id="18"/>
     </w:p>
     <w:p/>
+    <w:p>
+      <w:r>
+        <w:t xml:space="preserve">Bei der Einführung in das Modul war ich interessiert an der Materie, obwohl ich mich selbst nicht als Programmieraffin bezeichnen würde, gefiel mir der Gedanke eine eigene Web-Applikation zu gestalten. Der Einstieg war verständlich und die Praxisaufgaben komplementierten die behandelten Themen, </w:t>
+      </w:r>
+      <w:r>
+        <w:t xml:space="preserve">doch </w:t>
+      </w:r>
+      <w:r>
+        <w:t xml:space="preserve">mir der Zeit wurde </w:t>
+      </w:r>
+      <w:r>
+        <w:t>der Unterschied von Theorie zu Praxis mit jedem Nachmittag grösser.</w:t>
+      </w:r>
+      <w:r>
+        <w:t xml:space="preserve"> Ich verlor schnell den Anschluss an mein eigenes Projekt, und dass ich das erste Mal mit </w:t>
+      </w:r>
+      <w:proofErr w:type="spellStart"/>
+      <w:r>
+        <w:t>Yii</w:t>
+      </w:r>
+      <w:proofErr w:type="spellEnd"/>
+      <w:r>
+        <w:t>, oder irgendeinem Framework arbeitete, war</w:t>
+      </w:r>
+      <w:r>
+        <w:t xml:space="preserve"> alles andere als Hilfreich,</w:t>
+      </w:r>
+      <w:r>
+        <w:t xml:space="preserve"> ich </w:t>
+      </w:r>
+      <w:r>
+        <w:t xml:space="preserve">war </w:t>
+      </w:r>
+      <w:r>
+        <w:t>schnell überfordert. Die Vorführungen halfen zwar, jedoch reicht eine Fehlermeldung aus um einen oder mehrere Schritte zu verpassen. Und dann muss mach sich entscheiden, ob man entweder versucht die Fehlermeldung zu beheben, oder seine Aufmerksamkeit auf die Vorführung richtet.</w:t>
+      </w:r>
+    </w:p>
+    <w:p>
+      <w:r>
+        <w:t xml:space="preserve">Beim Antreffen auf eine Hürde oder eine Unklarheit tendierte ich wegen der doppelten Laufzeit des Moduls, 20 Wochen anstellte der üblichen 10, dazu die Dinge «links liegen» zu lassen. Ich hatte oft Mühe mich in Unterricht auf meinen Code zu konzentrieren und die Menge an </w:t>
+      </w:r>
+      <w:r>
+        <w:t>Controller, Models und Views und deren, für meine Verhältnisse hohe Komplexität, war nicht hilfreich. So ist es dazu gekommen, dass ich anstelle eines fertigen Projektes eine unfertige Web-Applikation abgebe.</w:t>
+      </w:r>
+    </w:p>
+    <w:p>
+      <w:r>
+        <w:t xml:space="preserve">Zu all den technischen </w:t>
+      </w:r>
+      <w:r>
+        <w:t>Schwierigkeiten,</w:t>
+      </w:r>
+      <w:r>
+        <w:t xml:space="preserve"> der </w:t>
+      </w:r>
+      <w:r>
+        <w:t>grossen</w:t>
+      </w:r>
+      <w:r>
+        <w:t xml:space="preserve"> Menge an Materie die wir in kurzer Zeit auffassen mussten, </w:t>
+      </w:r>
+      <w:r>
+        <w:t xml:space="preserve">und meiner Tendenz Dinge aufzuschieben </w:t>
+      </w:r>
+      <w:r>
+        <w:t>kam dazu, dass ich Zuhause oder im Betrieb kaum Zeit für das Modul aufbringen konnte.</w:t>
+      </w:r>
+    </w:p>
+    <w:p>
+      <w:r>
+        <w:t>Ich befand mich in der Vorbereitung für meine</w:t>
+      </w:r>
+      <w:r>
+        <w:t xml:space="preserve"> Abschlussprüfungen der Lehrbegleitenden Berufsmaturität. </w:t>
+      </w:r>
+      <w:r>
+        <w:t>Ich nahm frei um mich auf die Prüfungen vorzubereiten, was dazu führte, dass ich weniger Zeit im Betrieb verbrachte als sonst. In der Zeit in der ich mich bei sonstigen Fragen zu einem Modul mit einem Mitarbeiter bespreche, wandte ich auf um meine wöchentlichen Aufgaben abzu</w:t>
+      </w:r>
+      <w:r>
+        <w:t xml:space="preserve">arbeiten. </w:t>
+      </w:r>
+    </w:p>
+    <w:p>
+      <w:r>
+        <w:t xml:space="preserve">Dies soll in keinem Sinne eine Rechtfertigung oder eine Entschuldigung für meine unterdurchschnittliche Leistung sein, sondern nur eine Erklärung für eben diese. </w:t>
+      </w:r>
+    </w:p>
     <w:p/>
     <w:sectPr>
-      <w:headerReference w:type="default" r:id="rId10"/>
-      <w:footerReference w:type="default" r:id="rId11"/>
+      <w:headerReference w:type="default" r:id="rId18"/>
+      <w:footerReference w:type="default" r:id="rId19"/>
       <w:pgSz w:w="11906" w:h="16838"/>
       <w:pgMar w:top="1417" w:right="1417" w:bottom="1134" w:left="1417" w:header="708" w:footer="708" w:gutter="0"/>
       <w:pgNumType w:start="0"/>
@@ -8382,7 +8929,7 @@
                 <w:bCs/>
                 <w:noProof/>
               </w:rPr>
-              <w:t>8</w:t>
+              <w:t>11</w:t>
             </w:r>
             <w:r>
               <w:rPr>
@@ -8430,7 +8977,7 @@
                 <w:bCs/>
                 <w:noProof/>
               </w:rPr>
-              <w:t>8</w:t>
+              <w:t>11</w:t>
             </w:r>
             <w:r>
               <w:rPr>
@@ -10715,7 +11262,7 @@
 </file>
 
 <file path=customXml/itemProps2.xml><?xml version="1.0" encoding="utf-8"?>
-<ds:datastoreItem xmlns:ds="http://schemas.openxmlformats.org/officeDocument/2006/customXml" ds:itemID="{D5A75523-2FD8-4227-AB72-68740E4D4111}">
+<ds:datastoreItem xmlns:ds="http://schemas.openxmlformats.org/officeDocument/2006/customXml" ds:itemID="{F1B935E4-81C4-4A2E-A214-CC5BE05C917D}">
   <ds:schemaRefs>
     <ds:schemaRef ds:uri="http://schemas.openxmlformats.org/officeDocument/2006/bibliography"/>
   </ds:schemaRefs>

</xml_diff>